<commit_message>
THE GOOGLE API WORKS, writing randomy the steps (TODO, write the steps between the two addresses
</commit_message>
<xml_diff>
--- a/Service Oriented Computing.docx
+++ b/Service Oriented Computing.docx
@@ -626,7 +626,16 @@
                                 <w:color w:val="FFFFFF" w:themeColor="background1"/>
                                 <w:sz w:val="24"/>
                               </w:rPr>
-                              <w:t>PRIX GOOGLE MAPS PAR REQUÊTE : 0.000485$</w:t>
+                              <w:t>PRIX GOOGLE MAPS PAR REQUÊTE : 0.000485</w:t>
+                            </w:r>
+                            <w:r>
+                              <w:rPr>
+                                <w:rStyle w:val="cwcot"/>
+                                <w:rFonts w:ascii="Raleway Light" w:hAnsi="Raleway Light" w:cs="Open Sans Extrabold"/>
+                                <w:color w:val="FFFFFF" w:themeColor="background1"/>
+                                <w:sz w:val="24"/>
+                              </w:rPr>
+                              <w:t>$</w:t>
                             </w:r>
                           </w:p>
                           <w:p>
@@ -672,7 +681,16 @@
                           <w:color w:val="FFFFFF" w:themeColor="background1"/>
                           <w:sz w:val="24"/>
                         </w:rPr>
-                        <w:t>PRIX GOOGLE MAPS PAR REQUÊTE : 0.000485$</w:t>
+                        <w:t>PRIX GOOGLE MAPS PAR REQUÊTE : 0.000485</w:t>
+                      </w:r>
+                      <w:r>
+                        <w:rPr>
+                          <w:rStyle w:val="cwcot"/>
+                          <w:rFonts w:ascii="Raleway Light" w:hAnsi="Raleway Light" w:cs="Open Sans Extrabold"/>
+                          <w:color w:val="FFFFFF" w:themeColor="background1"/>
+                          <w:sz w:val="24"/>
+                        </w:rPr>
+                        <w:t>$</w:t>
                       </w:r>
                     </w:p>
                     <w:p>
@@ -1151,6 +1169,14 @@
                               </w:rPr>
                               <w:t>PRIX AMAZON WEB SERVICES PAR REQUÊTE : 0.0001016</w:t>
                             </w:r>
+                            <w:r>
+                              <w:rPr>
+                                <w:rStyle w:val="cwcot"/>
+                                <w:rFonts w:ascii="Raleway Light" w:hAnsi="Raleway Light" w:cs="Open Sans Extrabold"/>
+                                <w:color w:val="FFFFFF" w:themeColor="background1"/>
+                              </w:rPr>
+                              <w:t>$</w:t>
+                            </w:r>
                           </w:p>
                         </w:txbxContent>
                       </wps:txbx>
@@ -1190,6 +1216,14 @@
                         </w:rPr>
                         <w:t>PRIX AMAZON WEB SERVICES PAR REQUÊTE : 0.0001016</w:t>
                       </w:r>
+                      <w:r>
+                        <w:rPr>
+                          <w:rStyle w:val="cwcot"/>
+                          <w:rFonts w:ascii="Raleway Light" w:hAnsi="Raleway Light" w:cs="Open Sans Extrabold"/>
+                          <w:color w:val="FFFFFF" w:themeColor="background1"/>
+                        </w:rPr>
+                        <w:t>$</w:t>
+                      </w:r>
                     </w:p>
                   </w:txbxContent>
                 </v:textbox>
@@ -1212,8 +1246,6 @@
           <w:rStyle w:val="cwcot"/>
         </w:rPr>
       </w:pPr>
-      <w:bookmarkStart w:id="0" w:name="_GoBack"/>
-      <w:bookmarkEnd w:id="0"/>
     </w:p>
     <w:p>
       <w:pPr>
@@ -1608,7 +1640,16 @@
                                 <w:color w:val="FFFFFF" w:themeColor="background1"/>
                                 <w:sz w:val="28"/>
                               </w:rPr>
-                              <w:t>1759.7$</w:t>
+                              <w:t>1759.7</w:t>
+                            </w:r>
+                            <w:r>
+                              <w:rPr>
+                                <w:rStyle w:val="cwcot"/>
+                                <w:rFonts w:ascii="Raleway Light" w:hAnsi="Raleway Light" w:cs="Open Sans Extrabold"/>
+                                <w:color w:val="FFFFFF" w:themeColor="background1"/>
+                                <w:sz w:val="28"/>
+                              </w:rPr>
+                              <w:t>$</w:t>
                             </w:r>
                           </w:p>
                           <w:p>
@@ -1628,7 +1669,16 @@
                                 <w:color w:val="FFFFFF" w:themeColor="background1"/>
                                 <w:sz w:val="36"/>
                               </w:rPr>
-                              <w:t>PRIX PAR JOUR = 58.66$</w:t>
+                              <w:t>PRIX PAR JOUR = 58.66</w:t>
+                            </w:r>
+                            <w:r>
+                              <w:rPr>
+                                <w:rStyle w:val="cwcot"/>
+                                <w:rFonts w:ascii="Raleway Light" w:hAnsi="Raleway Light" w:cs="Open Sans Extrabold"/>
+                                <w:color w:val="FFFFFF" w:themeColor="background1"/>
+                                <w:sz w:val="36"/>
+                              </w:rPr>
+                              <w:t>$</w:t>
                             </w:r>
                           </w:p>
                           <w:p>
@@ -1665,7 +1715,16 @@
                                 <w:color w:val="FFFFFF" w:themeColor="background1"/>
                                 <w:sz w:val="40"/>
                               </w:rPr>
-                              <w:t xml:space="preserve"> = 0.0005866$</w:t>
+                              <w:t xml:space="preserve"> = 0.0005866</w:t>
+                            </w:r>
+                            <w:r>
+                              <w:rPr>
+                                <w:rStyle w:val="cwcot"/>
+                                <w:rFonts w:ascii="Raleway Light" w:hAnsi="Raleway Light" w:cs="Open Sans Extrabold"/>
+                                <w:color w:val="FFFFFF" w:themeColor="background1"/>
+                                <w:sz w:val="40"/>
+                              </w:rPr>
+                              <w:t>$</w:t>
                             </w:r>
                           </w:p>
                         </w:txbxContent>
@@ -1718,7 +1777,16 @@
                           <w:color w:val="FFFFFF" w:themeColor="background1"/>
                           <w:sz w:val="28"/>
                         </w:rPr>
-                        <w:t>1759.7$</w:t>
+                        <w:t>1759.7</w:t>
+                      </w:r>
+                      <w:r>
+                        <w:rPr>
+                          <w:rStyle w:val="cwcot"/>
+                          <w:rFonts w:ascii="Raleway Light" w:hAnsi="Raleway Light" w:cs="Open Sans Extrabold"/>
+                          <w:color w:val="FFFFFF" w:themeColor="background1"/>
+                          <w:sz w:val="28"/>
+                        </w:rPr>
+                        <w:t>$</w:t>
                       </w:r>
                     </w:p>
                     <w:p>
@@ -1738,7 +1806,16 @@
                           <w:color w:val="FFFFFF" w:themeColor="background1"/>
                           <w:sz w:val="36"/>
                         </w:rPr>
-                        <w:t>PRIX PAR JOUR = 58.66$</w:t>
+                        <w:t>PRIX PAR JOUR = 58.66</w:t>
+                      </w:r>
+                      <w:r>
+                        <w:rPr>
+                          <w:rStyle w:val="cwcot"/>
+                          <w:rFonts w:ascii="Raleway Light" w:hAnsi="Raleway Light" w:cs="Open Sans Extrabold"/>
+                          <w:color w:val="FFFFFF" w:themeColor="background1"/>
+                          <w:sz w:val="36"/>
+                        </w:rPr>
+                        <w:t>$</w:t>
                       </w:r>
                     </w:p>
                     <w:p>
@@ -1775,7 +1852,16 @@
                           <w:color w:val="FFFFFF" w:themeColor="background1"/>
                           <w:sz w:val="40"/>
                         </w:rPr>
-                        <w:t xml:space="preserve"> = 0.0005866$</w:t>
+                        <w:t xml:space="preserve"> = 0.0005866</w:t>
+                      </w:r>
+                      <w:r>
+                        <w:rPr>
+                          <w:rStyle w:val="cwcot"/>
+                          <w:rFonts w:ascii="Raleway Light" w:hAnsi="Raleway Light" w:cs="Open Sans Extrabold"/>
+                          <w:color w:val="FFFFFF" w:themeColor="background1"/>
+                          <w:sz w:val="40"/>
+                        </w:rPr>
+                        <w:t>$</w:t>
                       </w:r>
                     </w:p>
                   </w:txbxContent>
@@ -1808,7 +1894,10 @@
         </w:rPr>
       </w:pPr>
     </w:p>
-    <w:p/>
+    <w:p>
+      <w:bookmarkStart w:id="0" w:name="_GoBack"/>
+      <w:bookmarkEnd w:id="0"/>
+    </w:p>
     <w:sectPr>
       <w:pgSz w:w="11906" w:h="16838"/>
       <w:pgMar w:top="1417" w:right="1417" w:bottom="1417" w:left="1417" w:header="708" w:footer="708" w:gutter="0"/>

</xml_diff>